<commit_message>
added configs for rest of required 'actual programs', and worked on the paper a bit, added formatting, proofread abstract, and added beginning of introduction
</commit_message>
<xml_diff>
--- a/project 5/writeup/project5writeup.docx
+++ b/project 5/writeup/project5writeup.docx
@@ -17,32 +17,24 @@
           <w:sz w:val="48"/>
           <w:szCs w:val="48"/>
         </w:rPr>
-        <w:t xml:space="preserve">CS840 Project </w:t>
-      </w:r>
-      <w:r>
+        <w:t>CS840 Project 5:</w:t>
+      </w:r>
+    </w:p>
+    <w:p>
+      <w:pPr>
+        <w:jc w:val="center"/>
         <w:rPr>
           <w:rFonts w:ascii="Times New Roman" w:hAnsi="Times New Roman" w:cs="Times New Roman"/>
           <w:sz w:val="48"/>
           <w:szCs w:val="48"/>
         </w:rPr>
-        <w:t>5:</w:t>
-      </w:r>
-    </w:p>
-    <w:p>
-      <w:pPr>
-        <w:jc w:val="center"/>
+      </w:pPr>
+      <w:r>
         <w:rPr>
           <w:rFonts w:ascii="Times New Roman" w:hAnsi="Times New Roman" w:cs="Times New Roman"/>
           <w:sz w:val="48"/>
           <w:szCs w:val="48"/>
         </w:rPr>
-      </w:pPr>
-      <w:r>
-        <w:rPr>
-          <w:rFonts w:ascii="Times New Roman" w:hAnsi="Times New Roman" w:cs="Times New Roman"/>
-          <w:sz w:val="48"/>
-          <w:szCs w:val="48"/>
-        </w:rPr>
         <w:t>Constructive Cost Model</w:t>
       </w:r>
     </w:p>
@@ -174,7 +166,55 @@
           <w:sz w:val="24"/>
           <w:szCs w:val="24"/>
         </w:rPr>
-        <w:t>Software engineering is the process of applying software development tools to develop a useful program, which solves a novel problem, outperforms a competitor in some category, or in some other way deliver a product that is useful to someone. At some point in this process, software development is likely to take place, and the cost of a software engineer’s hourly rate can make this quite dear indeed.</w:t>
+        <w:t xml:space="preserve">Software engineering is the process of applying software development tools </w:t>
+      </w:r>
+      <w:r>
+        <w:rPr>
+          <w:rFonts w:ascii="Times New Roman" w:hAnsi="Times New Roman" w:cs="Times New Roman"/>
+          <w:sz w:val="24"/>
+          <w:szCs w:val="24"/>
+        </w:rPr>
+        <w:t xml:space="preserve">and techniques </w:t>
+      </w:r>
+      <w:r>
+        <w:rPr>
+          <w:rFonts w:ascii="Times New Roman" w:hAnsi="Times New Roman" w:cs="Times New Roman"/>
+          <w:sz w:val="24"/>
+          <w:szCs w:val="24"/>
+        </w:rPr>
+        <w:t>to develop a useful program</w:t>
+      </w:r>
+      <w:r>
+        <w:rPr>
+          <w:rFonts w:ascii="Times New Roman" w:hAnsi="Times New Roman" w:cs="Times New Roman"/>
+          <w:sz w:val="24"/>
+          <w:szCs w:val="24"/>
+        </w:rPr>
+        <w:t>.</w:t>
+      </w:r>
+      <w:r>
+        <w:rPr>
+          <w:rFonts w:ascii="Times New Roman" w:hAnsi="Times New Roman" w:cs="Times New Roman"/>
+          <w:sz w:val="24"/>
+          <w:szCs w:val="24"/>
+        </w:rPr>
+        <w:t xml:space="preserve"> </w:t>
+      </w:r>
+      <w:r>
+        <w:rPr>
+          <w:rFonts w:ascii="Times New Roman" w:hAnsi="Times New Roman" w:cs="Times New Roman"/>
+          <w:sz w:val="24"/>
+          <w:szCs w:val="24"/>
+        </w:rPr>
+        <w:t>This program might solve a novel problem, outperform</w:t>
+      </w:r>
+      <w:r>
+        <w:rPr>
+          <w:rFonts w:ascii="Times New Roman" w:hAnsi="Times New Roman" w:cs="Times New Roman"/>
+          <w:sz w:val="24"/>
+          <w:szCs w:val="24"/>
+        </w:rPr>
+        <w:t xml:space="preserve"> a competitor in some category, or in some other way deliver a product that is useful to someone. At some point in this process, software development is likely to take place, and the cost of a software engineer’s hourly rate can make this quite dear indeed.</w:t>
       </w:r>
     </w:p>
     <w:p>
@@ -194,12 +234,232 @@
         <w:tab/>
         <w:t xml:space="preserve">Where money is spent, science is soon to follow, and the development of software is no exception. Constructive cost modeling reveals the factors which determine the relative challenge and cost of undertaking a given software project, based on perceived </w:t>
       </w:r>
-    </w:p>
-    <w:p>
-      <w:bookmarkStart w:id="0" w:name="_GoBack"/>
+      <w:r>
+        <w:rPr>
+          <w:rFonts w:ascii="Times New Roman" w:hAnsi="Times New Roman" w:cs="Times New Roman"/>
+          <w:sz w:val="24"/>
+          <w:szCs w:val="24"/>
+        </w:rPr>
+        <w:t>production challenge factors such as how much specifications are likely to change, how effective the software engineers are in various capacities, and how well the undertaking is understood.</w:t>
+      </w:r>
+    </w:p>
+    <w:p>
+      <w:pPr>
+        <w:pStyle w:val="Heading1"/>
+        <w:numPr>
+          <w:ilvl w:val="0"/>
+          <w:numId w:val="2"/>
+        </w:numPr>
+      </w:pPr>
+      <w:bookmarkStart w:id="0" w:name="_Toc450595181"/>
+      <w:r>
+        <w:t>Introduction</w:t>
+      </w:r>
       <w:bookmarkEnd w:id="0"/>
     </w:p>
+    <w:p>
+      <w:pPr>
+        <w:ind w:left="360"/>
+        <w:rPr>
+          <w:rFonts w:ascii="Times New Roman" w:hAnsi="Times New Roman" w:cs="Times New Roman"/>
+          <w:sz w:val="24"/>
+          <w:szCs w:val="24"/>
+        </w:rPr>
+      </w:pPr>
+      <w:r>
+        <w:rPr>
+          <w:rFonts w:ascii="Times New Roman" w:hAnsi="Times New Roman" w:cs="Times New Roman"/>
+          <w:sz w:val="24"/>
+          <w:szCs w:val="24"/>
+        </w:rPr>
+        <w:t>Constructive Cost Modelling (COCOMO) is based on equations that have been developed by observing many software development projects of diverse types over the years</w:t>
+      </w:r>
+      <w:r>
+        <w:rPr>
+          <w:rFonts w:ascii="Times New Roman" w:hAnsi="Times New Roman" w:cs="Times New Roman"/>
+          <w:sz w:val="24"/>
+          <w:szCs w:val="24"/>
+        </w:rPr>
+        <w:t>. Through this analysis, effective correlations were formed between the configuration of the project, characteristics such as the analytical capabilities of the developers and the number of logical lines of code to be produced (LLOC) and cost factors for the project, such as number of required developers, total cost of the project, and number of months to produce.</w:t>
+      </w:r>
+    </w:p>
+    <w:p>
+      <w:pPr>
+        <w:ind w:left="360"/>
+        <w:rPr>
+          <w:rFonts w:ascii="Times New Roman" w:hAnsi="Times New Roman" w:cs="Times New Roman"/>
+          <w:sz w:val="24"/>
+          <w:szCs w:val="24"/>
+        </w:rPr>
+      </w:pPr>
+      <w:bookmarkStart w:id="1" w:name="_GoBack"/>
+      <w:bookmarkEnd w:id="1"/>
+    </w:p>
+    <w:p>
+      <w:pPr>
+        <w:rPr>
+          <w:rFonts w:ascii="Times New Roman" w:hAnsi="Times New Roman" w:cs="Times New Roman"/>
+          <w:sz w:val="24"/>
+          <w:szCs w:val="24"/>
+        </w:rPr>
+      </w:pPr>
+      <w:r>
+        <w:rPr>
+          <w:rFonts w:ascii="Times New Roman" w:hAnsi="Times New Roman" w:cs="Times New Roman"/>
+          <w:sz w:val="24"/>
+          <w:szCs w:val="24"/>
+        </w:rPr>
+        <w:br w:type="page"/>
+      </w:r>
+    </w:p>
+    <w:sdt>
+      <w:sdtPr>
+        <w:id w:val="905878043"/>
+        <w:docPartObj>
+          <w:docPartGallery w:val="Table of Contents"/>
+          <w:docPartUnique/>
+        </w:docPartObj>
+      </w:sdtPr>
+      <w:sdtEndPr>
+        <w:rPr>
+          <w:rFonts w:asciiTheme="minorHAnsi" w:eastAsiaTheme="minorHAnsi" w:hAnsiTheme="minorHAnsi" w:cstheme="minorBidi"/>
+          <w:b/>
+          <w:bCs/>
+          <w:noProof/>
+          <w:color w:val="auto"/>
+          <w:sz w:val="22"/>
+          <w:szCs w:val="22"/>
+        </w:rPr>
+      </w:sdtEndPr>
+      <w:sdtContent>
+        <w:p>
+          <w:pPr>
+            <w:pStyle w:val="TOCHeading"/>
+          </w:pPr>
+          <w:r>
+            <w:t>Contents</w:t>
+          </w:r>
+        </w:p>
+        <w:p>
+          <w:pPr>
+            <w:pStyle w:val="TOC1"/>
+            <w:tabs>
+              <w:tab w:val="left" w:pos="440"/>
+              <w:tab w:val="right" w:leader="dot" w:pos="9350"/>
+            </w:tabs>
+            <w:rPr>
+              <w:noProof/>
+            </w:rPr>
+          </w:pPr>
+          <w:r>
+            <w:fldChar w:fldCharType="begin"/>
+          </w:r>
+          <w:r>
+            <w:instrText xml:space="preserve"> TOC \o "1-3" \h \z \u </w:instrText>
+          </w:r>
+          <w:r>
+            <w:fldChar w:fldCharType="separate"/>
+          </w:r>
+          <w:hyperlink w:anchor="_Toc450595181" w:history="1">
+            <w:r>
+              <w:rPr>
+                <w:rStyle w:val="Hyperlink"/>
+                <w:noProof/>
+              </w:rPr>
+              <w:t>I.</w:t>
+            </w:r>
+            <w:r>
+              <w:rPr>
+                <w:noProof/>
+              </w:rPr>
+              <w:tab/>
+            </w:r>
+            <w:r>
+              <w:rPr>
+                <w:rStyle w:val="Hyperlink"/>
+                <w:noProof/>
+              </w:rPr>
+              <w:t>Introduction</w:t>
+            </w:r>
+            <w:r>
+              <w:rPr>
+                <w:noProof/>
+                <w:webHidden/>
+              </w:rPr>
+              <w:tab/>
+            </w:r>
+            <w:r>
+              <w:rPr>
+                <w:noProof/>
+                <w:webHidden/>
+              </w:rPr>
+              <w:fldChar w:fldCharType="begin"/>
+            </w:r>
+            <w:r>
+              <w:rPr>
+                <w:noProof/>
+                <w:webHidden/>
+              </w:rPr>
+              <w:instrText xml:space="preserve"> PAGEREF _Toc450595181 \h </w:instrText>
+            </w:r>
+            <w:r>
+              <w:rPr>
+                <w:noProof/>
+                <w:webHidden/>
+              </w:rPr>
+            </w:r>
+            <w:r>
+              <w:rPr>
+                <w:noProof/>
+                <w:webHidden/>
+              </w:rPr>
+              <w:fldChar w:fldCharType="separate"/>
+            </w:r>
+            <w:r>
+              <w:rPr>
+                <w:noProof/>
+                <w:webHidden/>
+              </w:rPr>
+              <w:t>1</w:t>
+            </w:r>
+            <w:r>
+              <w:rPr>
+                <w:noProof/>
+                <w:webHidden/>
+              </w:rPr>
+              <w:fldChar w:fldCharType="end"/>
+            </w:r>
+          </w:hyperlink>
+        </w:p>
+        <w:p>
+          <w:r>
+            <w:rPr>
+              <w:b/>
+              <w:bCs/>
+              <w:noProof/>
+            </w:rPr>
+            <w:fldChar w:fldCharType="end"/>
+          </w:r>
+        </w:p>
+      </w:sdtContent>
+    </w:sdt>
+    <w:p>
+      <w:pPr>
+        <w:ind w:left="360"/>
+      </w:pPr>
+    </w:p>
+    <w:p>
+      <w:r>
+        <w:br w:type="page"/>
+      </w:r>
+    </w:p>
+    <w:p>
+      <w:pPr>
+        <w:ind w:left="360"/>
+      </w:pPr>
+    </w:p>
     <w:sectPr>
+      <w:headerReference w:type="default" r:id="rId8"/>
       <w:pgSz w:w="12240" w:h="15840"/>
       <w:pgMar w:top="1440" w:right="1440" w:bottom="1440" w:left="1440" w:header="720" w:footer="720" w:gutter="0"/>
       <w:cols w:space="720"/>
@@ -207,6 +467,306 @@
     </w:sectPr>
   </w:body>
 </w:document>
+</file>
+
+<file path=word/endnotes.xml><?xml version="1.0" encoding="utf-8"?>
+<w:endnotes xmlns:wpc="http://schemas.microsoft.com/office/word/2010/wordprocessingCanvas" xmlns:mc="http://schemas.openxmlformats.org/markup-compatibility/2006" xmlns:o="urn:schemas-microsoft-com:office:office" xmlns:r="http://schemas.openxmlformats.org/officeDocument/2006/relationships" xmlns:m="http://schemas.openxmlformats.org/officeDocument/2006/math" xmlns:v="urn:schemas-microsoft-com:vml" xmlns:wp14="http://schemas.microsoft.com/office/word/2010/wordprocessingDrawing" xmlns:wp="http://schemas.openxmlformats.org/drawingml/2006/wordprocessingDrawing" xmlns:w10="urn:schemas-microsoft-com:office:word" xmlns:w="http://schemas.openxmlformats.org/wordprocessingml/2006/main" xmlns:w14="http://schemas.microsoft.com/office/word/2010/wordml" xmlns:w15="http://schemas.microsoft.com/office/word/2012/wordml" xmlns:wpg="http://schemas.microsoft.com/office/word/2010/wordprocessingGroup" xmlns:wpi="http://schemas.microsoft.com/office/word/2010/wordprocessingInk" xmlns:wne="http://schemas.microsoft.com/office/word/2006/wordml" xmlns:wps="http://schemas.microsoft.com/office/word/2010/wordprocessingShape" mc:Ignorable="w14 w15 wp14">
+  <w:endnote w:type="separator" w:id="-1">
+    <w:p>
+      <w:pPr>
+        <w:spacing w:after="0" w:line="240" w:lineRule="auto"/>
+      </w:pPr>
+      <w:r>
+        <w:separator/>
+      </w:r>
+    </w:p>
+  </w:endnote>
+  <w:endnote w:type="continuationSeparator" w:id="0">
+    <w:p>
+      <w:pPr>
+        <w:spacing w:after="0" w:line="240" w:lineRule="auto"/>
+      </w:pPr>
+      <w:r>
+        <w:continuationSeparator/>
+      </w:r>
+    </w:p>
+  </w:endnote>
+</w:endnotes>
+</file>
+
+<file path=word/footnotes.xml><?xml version="1.0" encoding="utf-8"?>
+<w:footnotes xmlns:wpc="http://schemas.microsoft.com/office/word/2010/wordprocessingCanvas" xmlns:mc="http://schemas.openxmlformats.org/markup-compatibility/2006" xmlns:o="urn:schemas-microsoft-com:office:office" xmlns:r="http://schemas.openxmlformats.org/officeDocument/2006/relationships" xmlns:m="http://schemas.openxmlformats.org/officeDocument/2006/math" xmlns:v="urn:schemas-microsoft-com:vml" xmlns:wp14="http://schemas.microsoft.com/office/word/2010/wordprocessingDrawing" xmlns:wp="http://schemas.openxmlformats.org/drawingml/2006/wordprocessingDrawing" xmlns:w10="urn:schemas-microsoft-com:office:word" xmlns:w="http://schemas.openxmlformats.org/wordprocessingml/2006/main" xmlns:w14="http://schemas.microsoft.com/office/word/2010/wordml" xmlns:w15="http://schemas.microsoft.com/office/word/2012/wordml" xmlns:wpg="http://schemas.microsoft.com/office/word/2010/wordprocessingGroup" xmlns:wpi="http://schemas.microsoft.com/office/word/2010/wordprocessingInk" xmlns:wne="http://schemas.microsoft.com/office/word/2006/wordml" xmlns:wps="http://schemas.microsoft.com/office/word/2010/wordprocessingShape" mc:Ignorable="w14 w15 wp14">
+  <w:footnote w:type="separator" w:id="-1">
+    <w:p>
+      <w:pPr>
+        <w:spacing w:after="0" w:line="240" w:lineRule="auto"/>
+      </w:pPr>
+      <w:r>
+        <w:separator/>
+      </w:r>
+    </w:p>
+  </w:footnote>
+  <w:footnote w:type="continuationSeparator" w:id="0">
+    <w:p>
+      <w:pPr>
+        <w:spacing w:after="0" w:line="240" w:lineRule="auto"/>
+      </w:pPr>
+      <w:r>
+        <w:continuationSeparator/>
+      </w:r>
+    </w:p>
+  </w:footnote>
+</w:footnotes>
+</file>
+
+<file path=word/header1.xml><?xml version="1.0" encoding="utf-8"?>
+<w:hdr xmlns:wpc="http://schemas.microsoft.com/office/word/2010/wordprocessingCanvas" xmlns:mc="http://schemas.openxmlformats.org/markup-compatibility/2006" xmlns:o="urn:schemas-microsoft-com:office:office" xmlns:r="http://schemas.openxmlformats.org/officeDocument/2006/relationships" xmlns:m="http://schemas.openxmlformats.org/officeDocument/2006/math" xmlns:v="urn:schemas-microsoft-com:vml" xmlns:wp14="http://schemas.microsoft.com/office/word/2010/wordprocessingDrawing" xmlns:wp="http://schemas.openxmlformats.org/drawingml/2006/wordprocessingDrawing" xmlns:w10="urn:schemas-microsoft-com:office:word" xmlns:w="http://schemas.openxmlformats.org/wordprocessingml/2006/main" xmlns:w14="http://schemas.microsoft.com/office/word/2010/wordml" xmlns:w15="http://schemas.microsoft.com/office/word/2012/wordml" xmlns:wpg="http://schemas.microsoft.com/office/word/2010/wordprocessingGroup" xmlns:wpi="http://schemas.microsoft.com/office/word/2010/wordprocessingInk" xmlns:wne="http://schemas.microsoft.com/office/word/2006/wordml" xmlns:wps="http://schemas.microsoft.com/office/word/2010/wordprocessingShape" mc:Ignorable="w14 w15 wp14">
+  <w:p>
+    <w:pPr>
+      <w:pStyle w:val="Header"/>
+      <w:jc w:val="right"/>
+    </w:pPr>
+    <w:proofErr w:type="spellStart"/>
+    <w:r>
+      <w:t>Gluss</w:t>
+    </w:r>
+    <w:proofErr w:type="spellEnd"/>
+    <w:r>
+      <w:t xml:space="preserve"> </w:t>
+    </w:r>
+    <w:sdt>
+      <w:sdtPr>
+        <w:id w:val="-2131157331"/>
+        <w:docPartObj>
+          <w:docPartGallery w:val="Page Numbers (Top of Page)"/>
+          <w:docPartUnique/>
+        </w:docPartObj>
+      </w:sdtPr>
+      <w:sdtEndPr>
+        <w:rPr>
+          <w:noProof/>
+        </w:rPr>
+      </w:sdtEndPr>
+      <w:sdtContent>
+        <w:r>
+          <w:fldChar w:fldCharType="begin"/>
+        </w:r>
+        <w:r>
+          <w:instrText xml:space="preserve"> PAGE   \* MERGEFORMAT </w:instrText>
+        </w:r>
+        <w:r>
+          <w:fldChar w:fldCharType="separate"/>
+        </w:r>
+        <w:r>
+          <w:rPr>
+            <w:noProof/>
+          </w:rPr>
+          <w:t>3</w:t>
+        </w:r>
+        <w:r>
+          <w:rPr>
+            <w:noProof/>
+          </w:rPr>
+          <w:fldChar w:fldCharType="end"/>
+        </w:r>
+      </w:sdtContent>
+    </w:sdt>
+  </w:p>
+  <w:p>
+    <w:pPr>
+      <w:pStyle w:val="Header"/>
+    </w:pPr>
+  </w:p>
+</w:hdr>
+</file>
+
+<file path=word/numbering.xml><?xml version="1.0" encoding="utf-8"?>
+<w:numbering xmlns:wpc="http://schemas.microsoft.com/office/word/2010/wordprocessingCanvas" xmlns:mc="http://schemas.openxmlformats.org/markup-compatibility/2006" xmlns:o="urn:schemas-microsoft-com:office:office" xmlns:r="http://schemas.openxmlformats.org/officeDocument/2006/relationships" xmlns:m="http://schemas.openxmlformats.org/officeDocument/2006/math" xmlns:v="urn:schemas-microsoft-com:vml" xmlns:wp14="http://schemas.microsoft.com/office/word/2010/wordprocessingDrawing" xmlns:wp="http://schemas.openxmlformats.org/drawingml/2006/wordprocessingDrawing" xmlns:w10="urn:schemas-microsoft-com:office:word" xmlns:w="http://schemas.openxmlformats.org/wordprocessingml/2006/main" xmlns:w14="http://schemas.microsoft.com/office/word/2010/wordml" xmlns:w15="http://schemas.microsoft.com/office/word/2012/wordml" xmlns:wpg="http://schemas.microsoft.com/office/word/2010/wordprocessingGroup" xmlns:wpi="http://schemas.microsoft.com/office/word/2010/wordprocessingInk" xmlns:wne="http://schemas.microsoft.com/office/word/2006/wordml" xmlns:wps="http://schemas.microsoft.com/office/word/2010/wordprocessingShape" mc:Ignorable="w14 w15 wp14">
+  <w:abstractNum w:abstractNumId="0" w15:restartNumberingAfterBreak="0">
+    <w:nsid w:val="0BFC73EF"/>
+    <w:multiLevelType w:val="hybridMultilevel"/>
+    <w:tmpl w:val="804097EE"/>
+    <w:lvl w:ilvl="0" w:tplc="FBEC4D44">
+      <w:start w:val="1"/>
+      <w:numFmt w:val="upperRoman"/>
+      <w:lvlText w:val="%1."/>
+      <w:lvlJc w:val="left"/>
+      <w:pPr>
+        <w:ind w:left="1080" w:hanging="720"/>
+      </w:pPr>
+      <w:rPr>
+        <w:rFonts w:hint="default"/>
+      </w:rPr>
+    </w:lvl>
+    <w:lvl w:ilvl="1" w:tplc="04090019" w:tentative="1">
+      <w:start w:val="1"/>
+      <w:numFmt w:val="lowerLetter"/>
+      <w:lvlText w:val="%2."/>
+      <w:lvlJc w:val="left"/>
+      <w:pPr>
+        <w:ind w:left="1440" w:hanging="360"/>
+      </w:pPr>
+    </w:lvl>
+    <w:lvl w:ilvl="2" w:tplc="0409001B" w:tentative="1">
+      <w:start w:val="1"/>
+      <w:numFmt w:val="lowerRoman"/>
+      <w:lvlText w:val="%3."/>
+      <w:lvlJc w:val="right"/>
+      <w:pPr>
+        <w:ind w:left="2160" w:hanging="180"/>
+      </w:pPr>
+    </w:lvl>
+    <w:lvl w:ilvl="3" w:tplc="0409000F" w:tentative="1">
+      <w:start w:val="1"/>
+      <w:numFmt w:val="decimal"/>
+      <w:lvlText w:val="%4."/>
+      <w:lvlJc w:val="left"/>
+      <w:pPr>
+        <w:ind w:left="2880" w:hanging="360"/>
+      </w:pPr>
+    </w:lvl>
+    <w:lvl w:ilvl="4" w:tplc="04090019" w:tentative="1">
+      <w:start w:val="1"/>
+      <w:numFmt w:val="lowerLetter"/>
+      <w:lvlText w:val="%5."/>
+      <w:lvlJc w:val="left"/>
+      <w:pPr>
+        <w:ind w:left="3600" w:hanging="360"/>
+      </w:pPr>
+    </w:lvl>
+    <w:lvl w:ilvl="5" w:tplc="0409001B" w:tentative="1">
+      <w:start w:val="1"/>
+      <w:numFmt w:val="lowerRoman"/>
+      <w:lvlText w:val="%6."/>
+      <w:lvlJc w:val="right"/>
+      <w:pPr>
+        <w:ind w:left="4320" w:hanging="180"/>
+      </w:pPr>
+    </w:lvl>
+    <w:lvl w:ilvl="6" w:tplc="0409000F" w:tentative="1">
+      <w:start w:val="1"/>
+      <w:numFmt w:val="decimal"/>
+      <w:lvlText w:val="%7."/>
+      <w:lvlJc w:val="left"/>
+      <w:pPr>
+        <w:ind w:left="5040" w:hanging="360"/>
+      </w:pPr>
+    </w:lvl>
+    <w:lvl w:ilvl="7" w:tplc="04090019" w:tentative="1">
+      <w:start w:val="1"/>
+      <w:numFmt w:val="lowerLetter"/>
+      <w:lvlText w:val="%8."/>
+      <w:lvlJc w:val="left"/>
+      <w:pPr>
+        <w:ind w:left="5760" w:hanging="360"/>
+      </w:pPr>
+    </w:lvl>
+    <w:lvl w:ilvl="8" w:tplc="0409001B" w:tentative="1">
+      <w:start w:val="1"/>
+      <w:numFmt w:val="lowerRoman"/>
+      <w:lvlText w:val="%9."/>
+      <w:lvlJc w:val="right"/>
+      <w:pPr>
+        <w:ind w:left="6480" w:hanging="180"/>
+      </w:pPr>
+    </w:lvl>
+  </w:abstractNum>
+  <w:abstractNum w:abstractNumId="1" w15:restartNumberingAfterBreak="0">
+    <w:nsid w:val="42061E36"/>
+    <w:multiLevelType w:val="hybridMultilevel"/>
+    <w:tmpl w:val="F342DC58"/>
+    <w:lvl w:ilvl="0" w:tplc="2C204448">
+      <w:start w:val="1"/>
+      <w:numFmt w:val="upperRoman"/>
+      <w:lvlText w:val="%1."/>
+      <w:lvlJc w:val="left"/>
+      <w:pPr>
+        <w:ind w:left="1080" w:hanging="720"/>
+      </w:pPr>
+      <w:rPr>
+        <w:rFonts w:hint="default"/>
+      </w:rPr>
+    </w:lvl>
+    <w:lvl w:ilvl="1" w:tplc="04090019" w:tentative="1">
+      <w:start w:val="1"/>
+      <w:numFmt w:val="lowerLetter"/>
+      <w:lvlText w:val="%2."/>
+      <w:lvlJc w:val="left"/>
+      <w:pPr>
+        <w:ind w:left="1440" w:hanging="360"/>
+      </w:pPr>
+    </w:lvl>
+    <w:lvl w:ilvl="2" w:tplc="0409001B" w:tentative="1">
+      <w:start w:val="1"/>
+      <w:numFmt w:val="lowerRoman"/>
+      <w:lvlText w:val="%3."/>
+      <w:lvlJc w:val="right"/>
+      <w:pPr>
+        <w:ind w:left="2160" w:hanging="180"/>
+      </w:pPr>
+    </w:lvl>
+    <w:lvl w:ilvl="3" w:tplc="0409000F" w:tentative="1">
+      <w:start w:val="1"/>
+      <w:numFmt w:val="decimal"/>
+      <w:lvlText w:val="%4."/>
+      <w:lvlJc w:val="left"/>
+      <w:pPr>
+        <w:ind w:left="2880" w:hanging="360"/>
+      </w:pPr>
+    </w:lvl>
+    <w:lvl w:ilvl="4" w:tplc="04090019" w:tentative="1">
+      <w:start w:val="1"/>
+      <w:numFmt w:val="lowerLetter"/>
+      <w:lvlText w:val="%5."/>
+      <w:lvlJc w:val="left"/>
+      <w:pPr>
+        <w:ind w:left="3600" w:hanging="360"/>
+      </w:pPr>
+    </w:lvl>
+    <w:lvl w:ilvl="5" w:tplc="0409001B" w:tentative="1">
+      <w:start w:val="1"/>
+      <w:numFmt w:val="lowerRoman"/>
+      <w:lvlText w:val="%6."/>
+      <w:lvlJc w:val="right"/>
+      <w:pPr>
+        <w:ind w:left="4320" w:hanging="180"/>
+      </w:pPr>
+    </w:lvl>
+    <w:lvl w:ilvl="6" w:tplc="0409000F" w:tentative="1">
+      <w:start w:val="1"/>
+      <w:numFmt w:val="decimal"/>
+      <w:lvlText w:val="%7."/>
+      <w:lvlJc w:val="left"/>
+      <w:pPr>
+        <w:ind w:left="5040" w:hanging="360"/>
+      </w:pPr>
+    </w:lvl>
+    <w:lvl w:ilvl="7" w:tplc="04090019" w:tentative="1">
+      <w:start w:val="1"/>
+      <w:numFmt w:val="lowerLetter"/>
+      <w:lvlText w:val="%8."/>
+      <w:lvlJc w:val="left"/>
+      <w:pPr>
+        <w:ind w:left="5760" w:hanging="360"/>
+      </w:pPr>
+    </w:lvl>
+    <w:lvl w:ilvl="8" w:tplc="0409001B" w:tentative="1">
+      <w:start w:val="1"/>
+      <w:numFmt w:val="lowerRoman"/>
+      <w:lvlText w:val="%9."/>
+      <w:lvlJc w:val="right"/>
+      <w:pPr>
+        <w:ind w:left="6480" w:hanging="180"/>
+      </w:pPr>
+    </w:lvl>
+  </w:abstractNum>
+  <w:num w:numId="1">
+    <w:abstractNumId w:val="1"/>
+  </w:num>
+  <w:num w:numId="2">
+    <w:abstractNumId w:val="0"/>
+  </w:num>
+</w:numbering>
 </file>
 
 <file path=word/styles.xml><?xml version="1.0" encoding="utf-8"?>
@@ -603,6 +1163,27 @@
     <w:name w:val="Normal"/>
     <w:qFormat/>
   </w:style>
+  <w:style w:type="paragraph" w:styleId="Heading1">
+    <w:name w:val="heading 1"/>
+    <w:basedOn w:val="Normal"/>
+    <w:next w:val="Normal"/>
+    <w:link w:val="Heading1Char"/>
+    <w:uiPriority w:val="9"/>
+    <w:qFormat/>
+    <w:rsid w:val="00EF1B4C"/>
+    <w:pPr>
+      <w:keepNext/>
+      <w:keepLines/>
+      <w:spacing w:before="240" w:after="0"/>
+      <w:outlineLvl w:val="0"/>
+    </w:pPr>
+    <w:rPr>
+      <w:rFonts w:asciiTheme="majorHAnsi" w:eastAsiaTheme="majorEastAsia" w:hAnsiTheme="majorHAnsi" w:cstheme="majorBidi"/>
+      <w:color w:val="2E74B5" w:themeColor="accent1" w:themeShade="BF"/>
+      <w:sz w:val="32"/>
+      <w:szCs w:val="32"/>
+    </w:rPr>
+  </w:style>
   <w:style w:type="character" w:default="1" w:styleId="DefaultParagraphFont">
     <w:name w:val="Default Paragraph Font"/>
     <w:uiPriority w:val="1"/>
@@ -629,6 +1210,109 @@
     <w:uiPriority w:val="99"/>
     <w:semiHidden/>
     <w:unhideWhenUsed/>
+  </w:style>
+  <w:style w:type="paragraph" w:styleId="ListParagraph">
+    <w:name w:val="List Paragraph"/>
+    <w:basedOn w:val="Normal"/>
+    <w:uiPriority w:val="34"/>
+    <w:qFormat/>
+    <w:rsid w:val="00EF1B4C"/>
+    <w:pPr>
+      <w:ind w:left="720"/>
+      <w:contextualSpacing/>
+    </w:pPr>
+  </w:style>
+  <w:style w:type="character" w:customStyle="1" w:styleId="Heading1Char">
+    <w:name w:val="Heading 1 Char"/>
+    <w:basedOn w:val="DefaultParagraphFont"/>
+    <w:link w:val="Heading1"/>
+    <w:uiPriority w:val="9"/>
+    <w:rsid w:val="00EF1B4C"/>
+    <w:rPr>
+      <w:rFonts w:asciiTheme="majorHAnsi" w:eastAsiaTheme="majorEastAsia" w:hAnsiTheme="majorHAnsi" w:cstheme="majorBidi"/>
+      <w:color w:val="2E74B5" w:themeColor="accent1" w:themeShade="BF"/>
+      <w:sz w:val="32"/>
+      <w:szCs w:val="32"/>
+    </w:rPr>
+  </w:style>
+  <w:style w:type="paragraph" w:styleId="Header">
+    <w:name w:val="header"/>
+    <w:basedOn w:val="Normal"/>
+    <w:link w:val="HeaderChar"/>
+    <w:uiPriority w:val="99"/>
+    <w:unhideWhenUsed/>
+    <w:rsid w:val="00EF1B4C"/>
+    <w:pPr>
+      <w:tabs>
+        <w:tab w:val="center" w:pos="4680"/>
+        <w:tab w:val="right" w:pos="9360"/>
+      </w:tabs>
+      <w:spacing w:after="0" w:line="240" w:lineRule="auto"/>
+    </w:pPr>
+  </w:style>
+  <w:style w:type="character" w:customStyle="1" w:styleId="HeaderChar">
+    <w:name w:val="Header Char"/>
+    <w:basedOn w:val="DefaultParagraphFont"/>
+    <w:link w:val="Header"/>
+    <w:uiPriority w:val="99"/>
+    <w:rsid w:val="00EF1B4C"/>
+  </w:style>
+  <w:style w:type="paragraph" w:styleId="Footer">
+    <w:name w:val="footer"/>
+    <w:basedOn w:val="Normal"/>
+    <w:link w:val="FooterChar"/>
+    <w:uiPriority w:val="99"/>
+    <w:unhideWhenUsed/>
+    <w:rsid w:val="00EF1B4C"/>
+    <w:pPr>
+      <w:tabs>
+        <w:tab w:val="center" w:pos="4680"/>
+        <w:tab w:val="right" w:pos="9360"/>
+      </w:tabs>
+      <w:spacing w:after="0" w:line="240" w:lineRule="auto"/>
+    </w:pPr>
+  </w:style>
+  <w:style w:type="character" w:customStyle="1" w:styleId="FooterChar">
+    <w:name w:val="Footer Char"/>
+    <w:basedOn w:val="DefaultParagraphFont"/>
+    <w:link w:val="Footer"/>
+    <w:uiPriority w:val="99"/>
+    <w:rsid w:val="00EF1B4C"/>
+  </w:style>
+  <w:style w:type="paragraph" w:styleId="TOCHeading">
+    <w:name w:val="TOC Heading"/>
+    <w:basedOn w:val="Heading1"/>
+    <w:next w:val="Normal"/>
+    <w:uiPriority w:val="39"/>
+    <w:unhideWhenUsed/>
+    <w:qFormat/>
+    <w:rsid w:val="00711D87"/>
+    <w:pPr>
+      <w:outlineLvl w:val="9"/>
+    </w:pPr>
+  </w:style>
+  <w:style w:type="paragraph" w:styleId="TOC1">
+    <w:name w:val="toc 1"/>
+    <w:basedOn w:val="Normal"/>
+    <w:next w:val="Normal"/>
+    <w:autoRedefine/>
+    <w:uiPriority w:val="39"/>
+    <w:unhideWhenUsed/>
+    <w:rsid w:val="00711D87"/>
+    <w:pPr>
+      <w:spacing w:after="100"/>
+    </w:pPr>
+  </w:style>
+  <w:style w:type="character" w:styleId="Hyperlink">
+    <w:name w:val="Hyperlink"/>
+    <w:basedOn w:val="DefaultParagraphFont"/>
+    <w:uiPriority w:val="99"/>
+    <w:unhideWhenUsed/>
+    <w:rsid w:val="00711D87"/>
+    <w:rPr>
+      <w:color w:val="0563C1" w:themeColor="hyperlink"/>
+      <w:u w:val="single"/>
+    </w:rPr>
   </w:style>
 </w:styles>
 </file>
@@ -892,4 +1576,16 @@
     </a:ext>
   </a:extLst>
 </a:theme>
+</file>
+
+<file path=customXml/item1.xml><?xml version="1.0" encoding="utf-8"?>
+<b:Sources xmlns:b="http://schemas.openxmlformats.org/officeDocument/2006/bibliography" xmlns="http://schemas.openxmlformats.org/officeDocument/2006/bibliography" SelectedStyle="\APASixthEditionOfficeOnline.xsl" StyleName="APA" Version="6"/>
+</file>
+
+<file path=customXml/itemProps1.xml><?xml version="1.0" encoding="utf-8"?>
+<ds:datastoreItem xmlns:ds="http://schemas.openxmlformats.org/officeDocument/2006/customXml" ds:itemID="{AA5C4C88-C1FE-4F37-8CC6-31C34FC936A0}">
+  <ds:schemaRefs>
+    <ds:schemaRef ds:uri="http://schemas.openxmlformats.org/officeDocument/2006/bibliography"/>
+  </ds:schemaRefs>
+</ds:datastoreItem>
 </file>
</xml_diff>